<commit_message>
New folder added with corresponding files
</commit_message>
<xml_diff>
--- a/proj2/report/relatorio final.docx
+++ b/proj2/report/relatorio final.docx
@@ -366,17 +366,26 @@
       <w:pPr>
         <w:rPr>
           <w:rFonts w:asciiTheme="minorHAnsi" w:hAnsiTheme="minorHAnsi" w:cstheme="minorHAnsi"/>
-          <w:sz w:val="46"/>
-          <w:szCs w:val="46"/>
-        </w:rPr>
-      </w:pPr>
-      <w:r>
-        <w:rPr>
-          <w:rFonts w:asciiTheme="minorHAnsi" w:hAnsiTheme="minorHAnsi" w:cstheme="minorHAnsi"/>
-          <w:sz w:val="32"/>
-          <w:szCs w:val="32"/>
-        </w:rPr>
-        <w:t>Henrique</w:t>
+          <w:sz w:val="32"/>
+          <w:szCs w:val="32"/>
+        </w:rPr>
+      </w:pPr>
+      <w:r>
+        <w:rPr>
+          <w:rFonts w:asciiTheme="minorHAnsi" w:hAnsiTheme="minorHAnsi" w:cstheme="minorHAnsi"/>
+          <w:sz w:val="32"/>
+          <w:szCs w:val="32"/>
+        </w:rPr>
+        <w:t xml:space="preserve">Henrique Miguel Bastos </w:t>
+      </w:r>
+      <w:proofErr w:type="gramStart"/>
+      <w:r>
+        <w:rPr>
+          <w:rFonts w:asciiTheme="minorHAnsi" w:hAnsiTheme="minorHAnsi" w:cstheme="minorHAnsi"/>
+          <w:sz w:val="32"/>
+          <w:szCs w:val="32"/>
+        </w:rPr>
+        <w:t xml:space="preserve">Gonçalves  </w:t>
       </w:r>
       <w:r>
         <w:rPr>
@@ -386,6 +395,7 @@
         </w:rPr>
         <w:tab/>
       </w:r>
+      <w:proofErr w:type="gramEnd"/>
       <w:r>
         <w:rPr>
           <w:rFonts w:asciiTheme="minorHAnsi" w:hAnsiTheme="minorHAnsi" w:cstheme="minorHAnsi"/>
@@ -416,31 +426,7 @@
           <w:sz w:val="32"/>
           <w:szCs w:val="32"/>
         </w:rPr>
-        <w:tab/>
-      </w:r>
-      <w:r>
-        <w:rPr>
-          <w:rFonts w:asciiTheme="minorHAnsi" w:hAnsiTheme="minorHAnsi" w:cstheme="minorHAnsi"/>
-          <w:sz w:val="32"/>
-          <w:szCs w:val="32"/>
-        </w:rPr>
-        <w:tab/>
-      </w:r>
-      <w:r>
-        <w:rPr>
-          <w:rFonts w:asciiTheme="minorHAnsi" w:hAnsiTheme="minorHAnsi" w:cstheme="minorHAnsi"/>
-          <w:sz w:val="32"/>
-          <w:szCs w:val="32"/>
-        </w:rPr>
-        <w:tab/>
-      </w:r>
-      <w:r>
-        <w:rPr>
-          <w:rFonts w:asciiTheme="minorHAnsi" w:hAnsiTheme="minorHAnsi" w:cstheme="minorHAnsi"/>
-          <w:sz w:val="32"/>
-          <w:szCs w:val="32"/>
-        </w:rPr>
-        <w:tab/>
+        <w:t>up201608320</w:t>
       </w:r>
       <w:r>
         <w:rPr>
@@ -504,7 +490,19 @@
           <w:lang w:val="en-US"/>
         </w:rPr>
         <w:lastRenderedPageBreak/>
-        <w:t>Índice</w:t>
+        <w:t>Índi</w:t>
+      </w:r>
+      <w:bookmarkStart w:id="0" w:name="_GoBack"/>
+      <w:bookmarkEnd w:id="0"/>
+      <w:r>
+        <w:rPr>
+          <w:rFonts w:asciiTheme="minorHAnsi" w:hAnsiTheme="minorHAnsi" w:cstheme="minorHAnsi"/>
+          <w:i/>
+          <w:sz w:val="52"/>
+          <w:szCs w:val="52"/>
+          <w:lang w:val="en-US"/>
+        </w:rPr>
+        <w:t>ce</w:t>
       </w:r>
       <w:proofErr w:type="spellEnd"/>
       <w:r>
@@ -3048,16 +3046,7 @@
           <w:sz w:val="32"/>
           <w:szCs w:val="28"/>
         </w:rPr>
-        <w:t>host&gt;/&lt;u</w:t>
-      </w:r>
-      <w:r>
-        <w:rPr>
-          <w:rFonts w:asciiTheme="minorHAnsi" w:hAnsiTheme="minorHAnsi" w:cstheme="minorHAnsi"/>
-          <w:b/>
-          <w:sz w:val="32"/>
-          <w:szCs w:val="28"/>
-        </w:rPr>
-        <w:t>rl-path&gt;</w:t>
+        <w:t>host&gt;/&lt;url-path&gt;</w:t>
       </w:r>
       <w:r>
         <w:rPr>
@@ -3138,15 +3127,37 @@
           <w:sz w:val="32"/>
           <w:szCs w:val="28"/>
         </w:rPr>
-        <w:t>Como dito anteriormente, o primeiro passo é a obtenção da informação necessária a partir do argumento inicial. Para isto, é</w:t>
-      </w:r>
-      <w:r>
-        <w:rPr>
-          <w:rFonts w:asciiTheme="minorHAnsi" w:hAnsiTheme="minorHAnsi" w:cstheme="minorHAnsi"/>
+        <w:t xml:space="preserve">Como dito anteriormente, o primeiro passo é a obtenção da informação necessária a partir do argumento inicial. Para isto, é criada uma estrutura </w:t>
+      </w:r>
+      <w:proofErr w:type="spellStart"/>
+      <w:r>
+        <w:rPr>
+          <w:rFonts w:asciiTheme="minorHAnsi" w:hAnsiTheme="minorHAnsi" w:cstheme="minorHAnsi"/>
+          <w:b/>
+          <w:i/>
           <w:sz w:val="32"/>
           <w:szCs w:val="28"/>
         </w:rPr>
-        <w:t xml:space="preserve"> criada uma estrutura </w:t>
+        <w:t>Info</w:t>
+      </w:r>
+      <w:proofErr w:type="spellEnd"/>
+      <w:r>
+        <w:rPr>
+          <w:rFonts w:asciiTheme="minorHAnsi" w:hAnsiTheme="minorHAnsi" w:cstheme="minorHAnsi"/>
+          <w:b/>
+          <w:i/>
+          <w:sz w:val="32"/>
+          <w:szCs w:val="28"/>
+        </w:rPr>
+        <w:t xml:space="preserve"> </w:t>
+      </w:r>
+      <w:r>
+        <w:rPr>
+          <w:rFonts w:asciiTheme="minorHAnsi" w:hAnsiTheme="minorHAnsi" w:cstheme="minorHAnsi"/>
+          <w:sz w:val="32"/>
+          <w:szCs w:val="28"/>
+        </w:rPr>
+        <w:t xml:space="preserve">que guardará toda essa informação e duas funções, </w:t>
       </w:r>
       <w:proofErr w:type="spellStart"/>
       <w:r>
@@ -3157,17 +3168,131 @@
           <w:sz w:val="32"/>
           <w:szCs w:val="28"/>
         </w:rPr>
-        <w:t>Info</w:t>
+        <w:t>parseArgument</w:t>
       </w:r>
       <w:proofErr w:type="spellEnd"/>
       <w:r>
         <w:rPr>
           <w:rFonts w:asciiTheme="minorHAnsi" w:hAnsiTheme="minorHAnsi" w:cstheme="minorHAnsi"/>
+          <w:sz w:val="32"/>
+          <w:szCs w:val="28"/>
+        </w:rPr>
+        <w:t xml:space="preserve"> e </w:t>
+      </w:r>
+      <w:proofErr w:type="spellStart"/>
+      <w:r>
+        <w:rPr>
+          <w:rFonts w:asciiTheme="minorHAnsi" w:hAnsiTheme="minorHAnsi" w:cstheme="minorHAnsi"/>
           <w:b/>
           <w:i/>
           <w:sz w:val="32"/>
           <w:szCs w:val="28"/>
         </w:rPr>
+        <w:t>getFilename</w:t>
+      </w:r>
+      <w:proofErr w:type="spellEnd"/>
+      <w:r>
+        <w:rPr>
+          <w:rFonts w:asciiTheme="minorHAnsi" w:hAnsiTheme="minorHAnsi" w:cstheme="minorHAnsi"/>
+          <w:sz w:val="32"/>
+          <w:szCs w:val="28"/>
+        </w:rPr>
+        <w:t xml:space="preserve">, que trataram de desmontar o argumento dado de forma a obter o </w:t>
+      </w:r>
+      <w:proofErr w:type="spellStart"/>
+      <w:r>
+        <w:rPr>
+          <w:rFonts w:asciiTheme="minorHAnsi" w:hAnsiTheme="minorHAnsi" w:cstheme="minorHAnsi"/>
+          <w:b/>
+          <w:i/>
+          <w:sz w:val="32"/>
+          <w:szCs w:val="28"/>
+        </w:rPr>
+        <w:t>username</w:t>
+      </w:r>
+      <w:proofErr w:type="spellEnd"/>
+      <w:r>
+        <w:rPr>
+          <w:rFonts w:asciiTheme="minorHAnsi" w:hAnsiTheme="minorHAnsi" w:cstheme="minorHAnsi"/>
+          <w:sz w:val="32"/>
+          <w:szCs w:val="28"/>
+        </w:rPr>
+        <w:t xml:space="preserve">, </w:t>
+      </w:r>
+      <w:r>
+        <w:rPr>
+          <w:rFonts w:asciiTheme="minorHAnsi" w:hAnsiTheme="minorHAnsi" w:cstheme="minorHAnsi"/>
+          <w:b/>
+          <w:i/>
+          <w:sz w:val="32"/>
+          <w:szCs w:val="28"/>
+        </w:rPr>
+        <w:t>password</w:t>
+      </w:r>
+      <w:r>
+        <w:rPr>
+          <w:rFonts w:asciiTheme="minorHAnsi" w:hAnsiTheme="minorHAnsi" w:cstheme="minorHAnsi"/>
+          <w:sz w:val="32"/>
+          <w:szCs w:val="28"/>
+        </w:rPr>
+        <w:t xml:space="preserve">, </w:t>
+      </w:r>
+      <w:r>
+        <w:rPr>
+          <w:rFonts w:asciiTheme="minorHAnsi" w:hAnsiTheme="minorHAnsi" w:cstheme="minorHAnsi"/>
+          <w:b/>
+          <w:i/>
+          <w:sz w:val="32"/>
+          <w:szCs w:val="28"/>
+        </w:rPr>
+        <w:t>server</w:t>
+      </w:r>
+      <w:r>
+        <w:rPr>
+          <w:rFonts w:asciiTheme="minorHAnsi" w:hAnsiTheme="minorHAnsi" w:cstheme="minorHAnsi"/>
+          <w:sz w:val="32"/>
+          <w:szCs w:val="28"/>
+        </w:rPr>
+        <w:t xml:space="preserve">, </w:t>
+      </w:r>
+      <w:proofErr w:type="spellStart"/>
+      <w:r>
+        <w:rPr>
+          <w:rFonts w:asciiTheme="minorHAnsi" w:hAnsiTheme="minorHAnsi" w:cstheme="minorHAnsi"/>
+          <w:b/>
+          <w:i/>
+          <w:sz w:val="32"/>
+          <w:szCs w:val="28"/>
+        </w:rPr>
+        <w:t>path</w:t>
+      </w:r>
+      <w:proofErr w:type="spellEnd"/>
+      <w:r>
+        <w:rPr>
+          <w:rFonts w:asciiTheme="minorHAnsi" w:hAnsiTheme="minorHAnsi" w:cstheme="minorHAnsi"/>
+          <w:sz w:val="32"/>
+          <w:szCs w:val="28"/>
+        </w:rPr>
+        <w:t xml:space="preserve"> e o </w:t>
+      </w:r>
+      <w:proofErr w:type="spellStart"/>
+      <w:r>
+        <w:rPr>
+          <w:rFonts w:asciiTheme="minorHAnsi" w:hAnsiTheme="minorHAnsi" w:cstheme="minorHAnsi"/>
+          <w:b/>
+          <w:i/>
+          <w:sz w:val="32"/>
+          <w:szCs w:val="28"/>
+        </w:rPr>
+        <w:t>filename</w:t>
+      </w:r>
+      <w:proofErr w:type="spellEnd"/>
+      <w:r>
+        <w:rPr>
+          <w:rFonts w:asciiTheme="minorHAnsi" w:hAnsiTheme="minorHAnsi" w:cstheme="minorHAnsi"/>
+          <w:sz w:val="32"/>
+          <w:szCs w:val="28"/>
+        </w:rPr>
         <w:t xml:space="preserve"> </w:t>
       </w:r>
       <w:r>
@@ -3176,7 +3301,66 @@
           <w:sz w:val="32"/>
           <w:szCs w:val="28"/>
         </w:rPr>
-        <w:t xml:space="preserve">que guardará toda essa informação e duas funções, </w:t>
+        <w:t xml:space="preserve">a </w:t>
+      </w:r>
+      <w:r>
+        <w:rPr>
+          <w:rFonts w:asciiTheme="minorHAnsi" w:hAnsiTheme="minorHAnsi" w:cstheme="minorHAnsi"/>
+          <w:sz w:val="32"/>
+          <w:szCs w:val="28"/>
+        </w:rPr>
+        <w:t>partir</w:t>
+      </w:r>
+      <w:r>
+        <w:rPr>
+          <w:rFonts w:asciiTheme="minorHAnsi" w:hAnsiTheme="minorHAnsi" w:cstheme="minorHAnsi"/>
+          <w:sz w:val="32"/>
+          <w:szCs w:val="28"/>
+        </w:rPr>
+        <w:t xml:space="preserve"> </w:t>
+      </w:r>
+      <w:r>
+        <w:rPr>
+          <w:rFonts w:asciiTheme="minorHAnsi" w:hAnsiTheme="minorHAnsi" w:cstheme="minorHAnsi"/>
+          <w:sz w:val="32"/>
+          <w:szCs w:val="28"/>
+        </w:rPr>
+        <w:t>do último</w:t>
+      </w:r>
+      <w:r>
+        <w:rPr>
+          <w:rFonts w:asciiTheme="minorHAnsi" w:hAnsiTheme="minorHAnsi" w:cstheme="minorHAnsi"/>
+          <w:sz w:val="32"/>
+          <w:szCs w:val="28"/>
+        </w:rPr>
+        <w:t>.</w:t>
+      </w:r>
+    </w:p>
+    <w:p>
+      <w:pPr>
+        <w:rPr>
+          <w:rFonts w:asciiTheme="minorHAnsi" w:hAnsiTheme="minorHAnsi" w:cstheme="minorHAnsi"/>
+          <w:sz w:val="32"/>
+          <w:szCs w:val="28"/>
+        </w:rPr>
+      </w:pPr>
+    </w:p>
+    <w:p>
+      <w:pPr>
+        <w:rPr>
+          <w:rFonts w:asciiTheme="minorHAnsi" w:hAnsiTheme="minorHAnsi" w:cstheme="minorHAnsi"/>
+          <w:sz w:val="32"/>
+          <w:szCs w:val="28"/>
+        </w:rPr>
+      </w:pPr>
+      <w:r>
+        <w:rPr>
+          <w:rFonts w:asciiTheme="minorHAnsi" w:hAnsiTheme="minorHAnsi" w:cstheme="minorHAnsi"/>
+          <w:sz w:val="32"/>
+          <w:szCs w:val="28"/>
+        </w:rPr>
+        <w:tab/>
+        <w:t xml:space="preserve">Após a obtenção da informação que precisamos, começamos por interagir com o servidor, no qual, após envio de quaisquer comandos, nos responde com um código composto por três dígitos. Para isto, é utilizada a função </w:t>
       </w:r>
       <w:proofErr w:type="spellStart"/>
       <w:r>
@@ -3187,7 +3371,7 @@
           <w:sz w:val="32"/>
           <w:szCs w:val="28"/>
         </w:rPr>
-        <w:t>parseArgument</w:t>
+        <w:t>getAnswer</w:t>
       </w:r>
       <w:proofErr w:type="spellEnd"/>
       <w:r>
@@ -3196,18 +3380,32 @@
           <w:sz w:val="32"/>
           <w:szCs w:val="28"/>
         </w:rPr>
-        <w:t xml:space="preserve"> e </w:t>
+        <w:t xml:space="preserve"> que vai receber, guardar e interpretar os três dígitos de forma a saber como proceder. Apesar de todos os dígitos darem informação diferente, usamos apenas o significado do primeiro para sabermos como continuar. Essa interpretação é feita da seguinte forma: o primeiro dígito é um valor de 1 a 5, sendo a reposta positiva se for de 1 a 3 e negativa de 4 a 5. Caso o primeiro dígito seja 1, é feita uma nova leitura da resposta do servidor, caso seja 2 ou 3 o programa continua, caso seja 4 repete-se a última </w:t>
       </w:r>
       <w:proofErr w:type="spellStart"/>
       <w:r>
         <w:rPr>
           <w:rFonts w:asciiTheme="minorHAnsi" w:hAnsiTheme="minorHAnsi" w:cstheme="minorHAnsi"/>
-          <w:b/>
-          <w:i/>
           <w:sz w:val="32"/>
           <w:szCs w:val="28"/>
         </w:rPr>
-        <w:t>getFilename</w:t>
+        <w:t>ac</w:t>
+      </w:r>
+      <w:r>
+        <w:rPr>
+          <w:rFonts w:asciiTheme="minorHAnsi" w:hAnsiTheme="minorHAnsi" w:cstheme="minorHAnsi"/>
+          <w:sz w:val="32"/>
+          <w:szCs w:val="28"/>
+        </w:rPr>
+        <w:t>ç</w:t>
+      </w:r>
+      <w:r>
+        <w:rPr>
+          <w:rFonts w:asciiTheme="minorHAnsi" w:hAnsiTheme="minorHAnsi" w:cstheme="minorHAnsi"/>
+          <w:sz w:val="32"/>
+          <w:szCs w:val="28"/>
+        </w:rPr>
+        <w:t>ão</w:t>
       </w:r>
       <w:proofErr w:type="spellEnd"/>
       <w:r>
@@ -3216,256 +3414,7 @@
           <w:sz w:val="32"/>
           <w:szCs w:val="28"/>
         </w:rPr>
-        <w:t xml:space="preserve">, que trataram de desmontar o argumento dado de forma a obter o </w:t>
-      </w:r>
-      <w:proofErr w:type="spellStart"/>
-      <w:r>
-        <w:rPr>
-          <w:rFonts w:asciiTheme="minorHAnsi" w:hAnsiTheme="minorHAnsi" w:cstheme="minorHAnsi"/>
-          <w:b/>
-          <w:i/>
-          <w:sz w:val="32"/>
-          <w:szCs w:val="28"/>
-        </w:rPr>
-        <w:t>username</w:t>
-      </w:r>
-      <w:proofErr w:type="spellEnd"/>
-      <w:r>
-        <w:rPr>
-          <w:rFonts w:asciiTheme="minorHAnsi" w:hAnsiTheme="minorHAnsi" w:cstheme="minorHAnsi"/>
-          <w:sz w:val="32"/>
-          <w:szCs w:val="28"/>
-        </w:rPr>
-        <w:t xml:space="preserve">, </w:t>
-      </w:r>
-      <w:r>
-        <w:rPr>
-          <w:rFonts w:asciiTheme="minorHAnsi" w:hAnsiTheme="minorHAnsi" w:cstheme="minorHAnsi"/>
-          <w:b/>
-          <w:i/>
-          <w:sz w:val="32"/>
-          <w:szCs w:val="28"/>
-        </w:rPr>
-        <w:t>password</w:t>
-      </w:r>
-      <w:r>
-        <w:rPr>
-          <w:rFonts w:asciiTheme="minorHAnsi" w:hAnsiTheme="minorHAnsi" w:cstheme="minorHAnsi"/>
-          <w:sz w:val="32"/>
-          <w:szCs w:val="28"/>
-        </w:rPr>
-        <w:t xml:space="preserve">, </w:t>
-      </w:r>
-      <w:r>
-        <w:rPr>
-          <w:rFonts w:asciiTheme="minorHAnsi" w:hAnsiTheme="minorHAnsi" w:cstheme="minorHAnsi"/>
-          <w:b/>
-          <w:i/>
-          <w:sz w:val="32"/>
-          <w:szCs w:val="28"/>
-        </w:rPr>
-        <w:t>server</w:t>
-      </w:r>
-      <w:r>
-        <w:rPr>
-          <w:rFonts w:asciiTheme="minorHAnsi" w:hAnsiTheme="minorHAnsi" w:cstheme="minorHAnsi"/>
-          <w:sz w:val="32"/>
-          <w:szCs w:val="28"/>
-        </w:rPr>
-        <w:t xml:space="preserve">, </w:t>
-      </w:r>
-      <w:proofErr w:type="spellStart"/>
-      <w:r>
-        <w:rPr>
-          <w:rFonts w:asciiTheme="minorHAnsi" w:hAnsiTheme="minorHAnsi" w:cstheme="minorHAnsi"/>
-          <w:b/>
-          <w:i/>
-          <w:sz w:val="32"/>
-          <w:szCs w:val="28"/>
-        </w:rPr>
-        <w:t>path</w:t>
-      </w:r>
-      <w:proofErr w:type="spellEnd"/>
-      <w:r>
-        <w:rPr>
-          <w:rFonts w:asciiTheme="minorHAnsi" w:hAnsiTheme="minorHAnsi" w:cstheme="minorHAnsi"/>
-          <w:sz w:val="32"/>
-          <w:szCs w:val="28"/>
-        </w:rPr>
-        <w:t xml:space="preserve"> e o </w:t>
-      </w:r>
-      <w:proofErr w:type="spellStart"/>
-      <w:r>
-        <w:rPr>
-          <w:rFonts w:asciiTheme="minorHAnsi" w:hAnsiTheme="minorHAnsi" w:cstheme="minorHAnsi"/>
-          <w:b/>
-          <w:i/>
-          <w:sz w:val="32"/>
-          <w:szCs w:val="28"/>
-        </w:rPr>
-        <w:t>filename</w:t>
-      </w:r>
-      <w:proofErr w:type="spellEnd"/>
-      <w:r>
-        <w:rPr>
-          <w:rFonts w:asciiTheme="minorHAnsi" w:hAnsiTheme="minorHAnsi" w:cstheme="minorHAnsi"/>
-          <w:sz w:val="32"/>
-          <w:szCs w:val="28"/>
-        </w:rPr>
-        <w:t xml:space="preserve"> </w:t>
-      </w:r>
-      <w:r>
-        <w:rPr>
-          <w:rFonts w:asciiTheme="minorHAnsi" w:hAnsiTheme="minorHAnsi" w:cstheme="minorHAnsi"/>
-          <w:sz w:val="32"/>
-          <w:szCs w:val="28"/>
-        </w:rPr>
-        <w:t xml:space="preserve">a </w:t>
-      </w:r>
-      <w:r>
-        <w:rPr>
-          <w:rFonts w:asciiTheme="minorHAnsi" w:hAnsiTheme="minorHAnsi" w:cstheme="minorHAnsi"/>
-          <w:sz w:val="32"/>
-          <w:szCs w:val="28"/>
-        </w:rPr>
-        <w:t>partir</w:t>
-      </w:r>
-      <w:r>
-        <w:rPr>
-          <w:rFonts w:asciiTheme="minorHAnsi" w:hAnsiTheme="minorHAnsi" w:cstheme="minorHAnsi"/>
-          <w:sz w:val="32"/>
-          <w:szCs w:val="28"/>
-        </w:rPr>
-        <w:t xml:space="preserve"> </w:t>
-      </w:r>
-      <w:r>
-        <w:rPr>
-          <w:rFonts w:asciiTheme="minorHAnsi" w:hAnsiTheme="minorHAnsi" w:cstheme="minorHAnsi"/>
-          <w:sz w:val="32"/>
-          <w:szCs w:val="28"/>
-        </w:rPr>
-        <w:t>do último</w:t>
-      </w:r>
-      <w:r>
-        <w:rPr>
-          <w:rFonts w:asciiTheme="minorHAnsi" w:hAnsiTheme="minorHAnsi" w:cstheme="minorHAnsi"/>
-          <w:sz w:val="32"/>
-          <w:szCs w:val="28"/>
-        </w:rPr>
-        <w:t>.</w:t>
-      </w:r>
-    </w:p>
-    <w:p>
-      <w:pPr>
-        <w:rPr>
-          <w:rFonts w:asciiTheme="minorHAnsi" w:hAnsiTheme="minorHAnsi" w:cstheme="minorHAnsi"/>
-          <w:sz w:val="32"/>
-          <w:szCs w:val="28"/>
-        </w:rPr>
-      </w:pPr>
-    </w:p>
-    <w:p>
-      <w:pPr>
-        <w:rPr>
-          <w:rFonts w:asciiTheme="minorHAnsi" w:hAnsiTheme="minorHAnsi" w:cstheme="minorHAnsi"/>
-          <w:sz w:val="32"/>
-          <w:szCs w:val="28"/>
-        </w:rPr>
-      </w:pPr>
-      <w:r>
-        <w:rPr>
-          <w:rFonts w:asciiTheme="minorHAnsi" w:hAnsiTheme="minorHAnsi" w:cstheme="minorHAnsi"/>
-          <w:sz w:val="32"/>
-          <w:szCs w:val="28"/>
-        </w:rPr>
-        <w:tab/>
-        <w:t>Após a</w:t>
-      </w:r>
-      <w:r>
-        <w:rPr>
-          <w:rFonts w:asciiTheme="minorHAnsi" w:hAnsiTheme="minorHAnsi" w:cstheme="minorHAnsi"/>
-          <w:sz w:val="32"/>
-          <w:szCs w:val="28"/>
-        </w:rPr>
-        <w:t xml:space="preserve"> obtenção da informação que precisamos, começamos por interagir com o servidor, no qual, após envio de quaisquer comandos, nos responde com um código composto por três dígitos. Para isto, é utilizada a função </w:t>
-      </w:r>
-      <w:proofErr w:type="spellStart"/>
-      <w:r>
-        <w:rPr>
-          <w:rFonts w:asciiTheme="minorHAnsi" w:hAnsiTheme="minorHAnsi" w:cstheme="minorHAnsi"/>
-          <w:b/>
-          <w:i/>
-          <w:sz w:val="32"/>
-          <w:szCs w:val="28"/>
-        </w:rPr>
-        <w:t>getAnswer</w:t>
-      </w:r>
-      <w:proofErr w:type="spellEnd"/>
-      <w:r>
-        <w:rPr>
-          <w:rFonts w:asciiTheme="minorHAnsi" w:hAnsiTheme="minorHAnsi" w:cstheme="minorHAnsi"/>
-          <w:sz w:val="32"/>
-          <w:szCs w:val="28"/>
-        </w:rPr>
-        <w:t xml:space="preserve"> que vai receber, guardar e interpreta</w:t>
-      </w:r>
-      <w:r>
-        <w:rPr>
-          <w:rFonts w:asciiTheme="minorHAnsi" w:hAnsiTheme="minorHAnsi" w:cstheme="minorHAnsi"/>
-          <w:sz w:val="32"/>
-          <w:szCs w:val="28"/>
-        </w:rPr>
-        <w:t>r os três dígitos de forma a saber como proceder. Apesar de todos os dígitos darem informação diferente, usamos apenas o significado do primeiro para sabermos como continuar. Essa interpretação é feita da seguinte forma: o primeiro dígito é um valor de 1 a</w:t>
-      </w:r>
-      <w:r>
-        <w:rPr>
-          <w:rFonts w:asciiTheme="minorHAnsi" w:hAnsiTheme="minorHAnsi" w:cstheme="minorHAnsi"/>
-          <w:sz w:val="32"/>
-          <w:szCs w:val="28"/>
-        </w:rPr>
-        <w:t xml:space="preserve"> 5, sendo a reposta positiva se for de 1 a 3 e negativa de 4 a 5. Caso o primeiro dígito seja 1, é feita uma nova leitura da resposta do servidor, caso seja 2 ou 3 o programa continua, caso seja 4 repete-se a última </w:t>
-      </w:r>
-      <w:proofErr w:type="spellStart"/>
-      <w:r>
-        <w:rPr>
-          <w:rFonts w:asciiTheme="minorHAnsi" w:hAnsiTheme="minorHAnsi" w:cstheme="minorHAnsi"/>
-          <w:sz w:val="32"/>
-          <w:szCs w:val="28"/>
-        </w:rPr>
-        <w:t>ac</w:t>
-      </w:r>
-      <w:r>
-        <w:rPr>
-          <w:rFonts w:asciiTheme="minorHAnsi" w:hAnsiTheme="minorHAnsi" w:cstheme="minorHAnsi"/>
-          <w:sz w:val="32"/>
-          <w:szCs w:val="28"/>
-        </w:rPr>
-        <w:t>ç</w:t>
-      </w:r>
-      <w:r>
-        <w:rPr>
-          <w:rFonts w:asciiTheme="minorHAnsi" w:hAnsiTheme="minorHAnsi" w:cstheme="minorHAnsi"/>
-          <w:sz w:val="32"/>
-          <w:szCs w:val="28"/>
-        </w:rPr>
-        <w:t>ão</w:t>
-      </w:r>
-      <w:proofErr w:type="spellEnd"/>
-      <w:r>
-        <w:rPr>
-          <w:rFonts w:asciiTheme="minorHAnsi" w:hAnsiTheme="minorHAnsi" w:cstheme="minorHAnsi"/>
-          <w:sz w:val="32"/>
-          <w:szCs w:val="28"/>
-        </w:rPr>
-        <w:t xml:space="preserve"> realizada e caso seja 5 o programa</w:t>
-      </w:r>
-      <w:r>
-        <w:rPr>
-          <w:rFonts w:asciiTheme="minorHAnsi" w:hAnsiTheme="minorHAnsi" w:cstheme="minorHAnsi"/>
-          <w:sz w:val="32"/>
-          <w:szCs w:val="28"/>
-        </w:rPr>
-        <w:t xml:space="preserve"> termina. </w:t>
+        <w:t xml:space="preserve"> realizada e caso seja 5 o programa termina. </w:t>
       </w:r>
     </w:p>
     <w:p>
@@ -3603,16 +3552,27 @@
           <w:sz w:val="32"/>
           <w:szCs w:val="28"/>
         </w:rPr>
-        <w:t>, manda-</w:t>
-      </w:r>
-      <w:r>
-        <w:rPr>
-          <w:rFonts w:asciiTheme="minorHAnsi" w:hAnsiTheme="minorHAnsi" w:cstheme="minorHAnsi"/>
+        <w:t xml:space="preserve">, manda-se o comando </w:t>
+      </w:r>
+      <w:r>
+        <w:rPr>
+          <w:rFonts w:asciiTheme="minorHAnsi" w:hAnsiTheme="minorHAnsi" w:cstheme="minorHAnsi"/>
+          <w:b/>
+          <w:i/>
           <w:sz w:val="32"/>
           <w:szCs w:val="28"/>
         </w:rPr>
-        <w:t xml:space="preserve">se o comando </w:t>
-      </w:r>
+        <w:t xml:space="preserve">PASV </w:t>
+      </w:r>
+      <w:r>
+        <w:rPr>
+          <w:rFonts w:asciiTheme="minorHAnsi" w:hAnsiTheme="minorHAnsi" w:cstheme="minorHAnsi"/>
+          <w:sz w:val="32"/>
+          <w:szCs w:val="28"/>
+        </w:rPr>
+        <w:t xml:space="preserve">  de forma a entrar em modo passivo, no qual o servidor retorna também uma nova porta necessária para abrir um novo </w:t>
+      </w:r>
+      <w:proofErr w:type="spellStart"/>
       <w:r>
         <w:rPr>
           <w:rFonts w:asciiTheme="minorHAnsi" w:hAnsiTheme="minorHAnsi" w:cstheme="minorHAnsi"/>
@@ -3621,15 +3581,42 @@
           <w:sz w:val="32"/>
           <w:szCs w:val="28"/>
         </w:rPr>
-        <w:t xml:space="preserve">PASV </w:t>
-      </w:r>
-      <w:r>
-        <w:rPr>
-          <w:rFonts w:asciiTheme="minorHAnsi" w:hAnsiTheme="minorHAnsi" w:cstheme="minorHAnsi"/>
+        <w:t>socket</w:t>
+      </w:r>
+      <w:proofErr w:type="spellEnd"/>
+      <w:r>
+        <w:rPr>
+          <w:rFonts w:asciiTheme="minorHAnsi" w:hAnsiTheme="minorHAnsi" w:cstheme="minorHAnsi"/>
+          <w:b/>
+          <w:i/>
           <w:sz w:val="32"/>
           <w:szCs w:val="28"/>
         </w:rPr>
-        <w:t xml:space="preserve">  de forma a entrar em modo passivo, no qual o servidor retorna também uma nova porta necessária para abrir um novo </w:t>
+        <w:t xml:space="preserve"> </w:t>
+      </w:r>
+      <w:r>
+        <w:rPr>
+          <w:rFonts w:asciiTheme="minorHAnsi" w:hAnsiTheme="minorHAnsi" w:cstheme="minorHAnsi"/>
+          <w:sz w:val="32"/>
+          <w:szCs w:val="28"/>
+        </w:rPr>
+        <w:t>que servirá para troca de dados. Após</w:t>
+      </w:r>
+      <w:r>
+        <w:rPr>
+          <w:rFonts w:asciiTheme="minorHAnsi" w:hAnsiTheme="minorHAnsi" w:cstheme="minorHAnsi"/>
+          <w:sz w:val="32"/>
+          <w:szCs w:val="28"/>
+        </w:rPr>
+        <w:t xml:space="preserve"> a</w:t>
+      </w:r>
+      <w:r>
+        <w:rPr>
+          <w:rFonts w:asciiTheme="minorHAnsi" w:hAnsiTheme="minorHAnsi" w:cstheme="minorHAnsi"/>
+          <w:sz w:val="32"/>
+          <w:szCs w:val="28"/>
+        </w:rPr>
+        <w:t xml:space="preserve"> abertura do novo </w:t>
       </w:r>
       <w:proofErr w:type="spellStart"/>
       <w:r>
@@ -3646,6 +3633,14 @@
       <w:r>
         <w:rPr>
           <w:rFonts w:asciiTheme="minorHAnsi" w:hAnsiTheme="minorHAnsi" w:cstheme="minorHAnsi"/>
+          <w:sz w:val="32"/>
+          <w:szCs w:val="28"/>
+        </w:rPr>
+        <w:t>,</w:t>
+      </w:r>
+      <w:r>
+        <w:rPr>
+          <w:rFonts w:asciiTheme="minorHAnsi" w:hAnsiTheme="minorHAnsi" w:cstheme="minorHAnsi"/>
           <w:b/>
           <w:i/>
           <w:sz w:val="32"/>
@@ -3659,15 +3654,17 @@
           <w:sz w:val="32"/>
           <w:szCs w:val="28"/>
         </w:rPr>
-        <w:t>que servirá para troca de dados. Após</w:t>
-      </w:r>
-      <w:r>
-        <w:rPr>
-          <w:rFonts w:asciiTheme="minorHAnsi" w:hAnsiTheme="minorHAnsi" w:cstheme="minorHAnsi"/>
+        <w:t xml:space="preserve">é enviado o comando </w:t>
+      </w:r>
+      <w:r>
+        <w:rPr>
+          <w:rFonts w:asciiTheme="minorHAnsi" w:hAnsiTheme="minorHAnsi" w:cstheme="minorHAnsi"/>
+          <w:b/>
+          <w:i/>
           <w:sz w:val="32"/>
           <w:szCs w:val="28"/>
         </w:rPr>
-        <w:t xml:space="preserve"> a</w:t>
+        <w:t xml:space="preserve">RETR </w:t>
       </w:r>
       <w:r>
         <w:rPr>
@@ -3675,71 +3672,7 @@
           <w:sz w:val="32"/>
           <w:szCs w:val="28"/>
         </w:rPr>
-        <w:t xml:space="preserve"> abertura do novo </w:t>
-      </w:r>
-      <w:proofErr w:type="spellStart"/>
-      <w:r>
-        <w:rPr>
-          <w:rFonts w:asciiTheme="minorHAnsi" w:hAnsiTheme="minorHAnsi" w:cstheme="minorHAnsi"/>
-          <w:b/>
-          <w:i/>
-          <w:sz w:val="32"/>
-          <w:szCs w:val="28"/>
-        </w:rPr>
-        <w:t>socket</w:t>
-      </w:r>
-      <w:proofErr w:type="spellEnd"/>
-      <w:r>
-        <w:rPr>
-          <w:rFonts w:asciiTheme="minorHAnsi" w:hAnsiTheme="minorHAnsi" w:cstheme="minorHAnsi"/>
-          <w:sz w:val="32"/>
-          <w:szCs w:val="28"/>
-        </w:rPr>
-        <w:t>,</w:t>
-      </w:r>
-      <w:r>
-        <w:rPr>
-          <w:rFonts w:asciiTheme="minorHAnsi" w:hAnsiTheme="minorHAnsi" w:cstheme="minorHAnsi"/>
-          <w:b/>
-          <w:i/>
-          <w:sz w:val="32"/>
-          <w:szCs w:val="28"/>
-        </w:rPr>
-        <w:t xml:space="preserve"> </w:t>
-      </w:r>
-      <w:r>
-        <w:rPr>
-          <w:rFonts w:asciiTheme="minorHAnsi" w:hAnsiTheme="minorHAnsi" w:cstheme="minorHAnsi"/>
-          <w:sz w:val="32"/>
-          <w:szCs w:val="28"/>
-        </w:rPr>
-        <w:t xml:space="preserve">é enviado o comando </w:t>
-      </w:r>
-      <w:r>
-        <w:rPr>
-          <w:rFonts w:asciiTheme="minorHAnsi" w:hAnsiTheme="minorHAnsi" w:cstheme="minorHAnsi"/>
-          <w:b/>
-          <w:i/>
-          <w:sz w:val="32"/>
-          <w:szCs w:val="28"/>
-        </w:rPr>
-        <w:t xml:space="preserve">RETR </w:t>
-      </w:r>
-      <w:r>
-        <w:rPr>
-          <w:rFonts w:asciiTheme="minorHAnsi" w:hAnsiTheme="minorHAnsi" w:cstheme="minorHAnsi"/>
-          <w:sz w:val="32"/>
-          <w:szCs w:val="28"/>
-        </w:rPr>
-        <w:t>seguido do nome do ficheiro</w:t>
-      </w:r>
-      <w:r>
-        <w:rPr>
-          <w:rFonts w:asciiTheme="minorHAnsi" w:hAnsiTheme="minorHAnsi" w:cstheme="minorHAnsi"/>
-          <w:sz w:val="32"/>
-          <w:szCs w:val="28"/>
-        </w:rPr>
-        <w:t xml:space="preserve"> começa</w:t>
+        <w:t>seguido do nome do ficheiro começa</w:t>
       </w:r>
       <w:r>
         <w:rPr>
@@ -3876,7 +3809,7 @@
           <w:sz w:val="32"/>
           <w:szCs w:val="28"/>
         </w:rPr>
-        <w:t>Testamos o programa com diferentes tipos de ficheiros de diferentes tamanhos, no qual retornav</w:t>
+        <w:t>Testamos o programa com diferentes tipos de ficheiros de diferentes tamanhos, no qual retornava sempre caso o ficheiro não existisse</w:t>
       </w:r>
       <w:r>
         <w:rPr>
@@ -3884,7 +3817,7 @@
           <w:sz w:val="32"/>
           <w:szCs w:val="28"/>
         </w:rPr>
-        <w:t>a sempre caso o ficheiro não existisse</w:t>
+        <w:t>, acabando por ser</w:t>
       </w:r>
       <w:r>
         <w:rPr>
@@ -3892,57 +3825,75 @@
           <w:sz w:val="32"/>
           <w:szCs w:val="28"/>
         </w:rPr>
-        <w:t>, acabando por ser</w:t>
-      </w:r>
+        <w:t xml:space="preserve"> sempre </w:t>
+      </w:r>
+      <w:proofErr w:type="gramStart"/>
       <w:r>
         <w:rPr>
           <w:rFonts w:asciiTheme="minorHAnsi" w:hAnsiTheme="minorHAnsi" w:cstheme="minorHAnsi"/>
           <w:sz w:val="32"/>
           <w:szCs w:val="28"/>
         </w:rPr>
-        <w:t xml:space="preserve"> sempre </w:t>
-      </w:r>
-      <w:proofErr w:type="gramStart"/>
+        <w:t>bem sucedido</w:t>
+      </w:r>
+      <w:proofErr w:type="gramEnd"/>
       <w:r>
         <w:rPr>
           <w:rFonts w:asciiTheme="minorHAnsi" w:hAnsiTheme="minorHAnsi" w:cstheme="minorHAnsi"/>
           <w:sz w:val="32"/>
           <w:szCs w:val="28"/>
         </w:rPr>
-        <w:t>bem sucedido</w:t>
-      </w:r>
-      <w:proofErr w:type="gramEnd"/>
+        <w:t>.</w:t>
+      </w:r>
       <w:r>
         <w:rPr>
           <w:rFonts w:asciiTheme="minorHAnsi" w:hAnsiTheme="minorHAnsi" w:cstheme="minorHAnsi"/>
           <w:sz w:val="32"/>
           <w:szCs w:val="28"/>
         </w:rPr>
+        <w:t xml:space="preserve"> Esta interação pode ser vista na figura 1</w:t>
+      </w:r>
+      <w:r>
+        <w:rPr>
+          <w:rFonts w:asciiTheme="minorHAnsi" w:hAnsiTheme="minorHAnsi" w:cstheme="minorHAnsi"/>
+          <w:sz w:val="32"/>
+          <w:szCs w:val="28"/>
+        </w:rPr>
+        <w:t xml:space="preserve"> nos anexos</w:t>
+      </w:r>
+      <w:r>
+        <w:rPr>
+          <w:rFonts w:asciiTheme="minorHAnsi" w:hAnsiTheme="minorHAnsi" w:cstheme="minorHAnsi"/>
+          <w:sz w:val="32"/>
+          <w:szCs w:val="28"/>
+        </w:rPr>
         <w:t>.</w:t>
       </w:r>
-      <w:r>
+    </w:p>
+    <w:p>
+      <w:pPr>
         <w:rPr>
           <w:rFonts w:asciiTheme="minorHAnsi" w:hAnsiTheme="minorHAnsi" w:cstheme="minorHAnsi"/>
           <w:sz w:val="32"/>
           <w:szCs w:val="28"/>
         </w:rPr>
-        <w:t xml:space="preserve"> Esta interação pode ser vista na figura 1</w:t>
-      </w:r>
-      <w:r>
+      </w:pPr>
+    </w:p>
+    <w:p>
+      <w:pPr>
         <w:rPr>
           <w:rFonts w:asciiTheme="minorHAnsi" w:hAnsiTheme="minorHAnsi" w:cstheme="minorHAnsi"/>
           <w:sz w:val="32"/>
           <w:szCs w:val="28"/>
         </w:rPr>
-        <w:t xml:space="preserve"> nos anexos</w:t>
-      </w:r>
+      </w:pPr>
       <w:r>
         <w:rPr>
           <w:rFonts w:asciiTheme="minorHAnsi" w:hAnsiTheme="minorHAnsi" w:cstheme="minorHAnsi"/>
           <w:sz w:val="32"/>
           <w:szCs w:val="28"/>
         </w:rPr>
-        <w:t>.</w:t>
+        <w:t xml:space="preserve"> </w:t>
       </w:r>
     </w:p>
     <w:p>
@@ -3962,71 +3913,110 @@
           <w:szCs w:val="28"/>
         </w:rPr>
       </w:pPr>
-      <w:r>
-        <w:rPr>
-          <w:rFonts w:asciiTheme="minorHAnsi" w:hAnsiTheme="minorHAnsi" w:cstheme="minorHAnsi"/>
-          <w:sz w:val="32"/>
-          <w:szCs w:val="28"/>
-        </w:rPr>
-        <w:t xml:space="preserve"> </w:t>
-      </w:r>
-    </w:p>
-    <w:p>
-      <w:pPr>
-        <w:rPr>
-          <w:rFonts w:asciiTheme="minorHAnsi" w:hAnsiTheme="minorHAnsi" w:cstheme="minorHAnsi"/>
-          <w:sz w:val="32"/>
-          <w:szCs w:val="28"/>
-        </w:rPr>
-      </w:pPr>
-    </w:p>
-    <w:p>
-      <w:pPr>
-        <w:rPr>
-          <w:rFonts w:asciiTheme="minorHAnsi" w:hAnsiTheme="minorHAnsi" w:cstheme="minorHAnsi"/>
-          <w:sz w:val="32"/>
-          <w:szCs w:val="28"/>
-        </w:rPr>
-      </w:pPr>
-    </w:p>
-    <w:p>
-      <w:pPr>
-        <w:rPr>
-          <w:rFonts w:asciiTheme="minorHAnsi" w:hAnsiTheme="minorHAnsi" w:cstheme="minorHAnsi"/>
-          <w:lang w:val="en-US"/>
-        </w:rPr>
-      </w:pPr>
-      <w:proofErr w:type="spellStart"/>
+    </w:p>
+    <w:p>
+      <w:pPr>
+        <w:rPr>
+          <w:rFonts w:asciiTheme="minorHAnsi" w:hAnsiTheme="minorHAnsi" w:cstheme="minorHAnsi"/>
+        </w:rPr>
+      </w:pPr>
       <w:r>
         <w:rPr>
           <w:rFonts w:asciiTheme="minorHAnsi" w:hAnsiTheme="minorHAnsi" w:cstheme="minorHAnsi"/>
           <w:i/>
           <w:sz w:val="48"/>
           <w:szCs w:val="44"/>
-          <w:lang w:val="en-US"/>
-        </w:rPr>
-        <w:t>Parte</w:t>
-      </w:r>
-      <w:proofErr w:type="spellEnd"/>
+        </w:rPr>
+        <w:t xml:space="preserve">Parte 2: </w:t>
+      </w:r>
+      <w:proofErr w:type="spellStart"/>
       <w:r>
         <w:rPr>
           <w:rFonts w:asciiTheme="minorHAnsi" w:hAnsiTheme="minorHAnsi" w:cstheme="minorHAnsi"/>
           <w:i/>
           <w:sz w:val="48"/>
           <w:szCs w:val="44"/>
-          <w:lang w:val="en-US"/>
-        </w:rPr>
-        <w:t xml:space="preserve"> 2: Configuration and Study of a Network</w:t>
-      </w:r>
-    </w:p>
-    <w:p>
-      <w:pPr>
+        </w:rPr>
+        <w:t>Configuration</w:t>
+      </w:r>
+      <w:proofErr w:type="spellEnd"/>
+      <w:r>
         <w:rPr>
           <w:rFonts w:asciiTheme="minorHAnsi" w:hAnsiTheme="minorHAnsi" w:cstheme="minorHAnsi"/>
           <w:i/>
           <w:sz w:val="48"/>
           <w:szCs w:val="44"/>
-          <w:lang w:val="en-US"/>
+        </w:rPr>
+        <w:t xml:space="preserve"> </w:t>
+      </w:r>
+      <w:proofErr w:type="spellStart"/>
+      <w:r>
+        <w:rPr>
+          <w:rFonts w:asciiTheme="minorHAnsi" w:hAnsiTheme="minorHAnsi" w:cstheme="minorHAnsi"/>
+          <w:i/>
+          <w:sz w:val="48"/>
+          <w:szCs w:val="44"/>
+        </w:rPr>
+        <w:t>and</w:t>
+      </w:r>
+      <w:proofErr w:type="spellEnd"/>
+      <w:r>
+        <w:rPr>
+          <w:rFonts w:asciiTheme="minorHAnsi" w:hAnsiTheme="minorHAnsi" w:cstheme="minorHAnsi"/>
+          <w:i/>
+          <w:sz w:val="48"/>
+          <w:szCs w:val="44"/>
+        </w:rPr>
+        <w:t xml:space="preserve"> </w:t>
+      </w:r>
+      <w:proofErr w:type="spellStart"/>
+      <w:r>
+        <w:rPr>
+          <w:rFonts w:asciiTheme="minorHAnsi" w:hAnsiTheme="minorHAnsi" w:cstheme="minorHAnsi"/>
+          <w:i/>
+          <w:sz w:val="48"/>
+          <w:szCs w:val="44"/>
+        </w:rPr>
+        <w:t>Study</w:t>
+      </w:r>
+      <w:proofErr w:type="spellEnd"/>
+      <w:r>
+        <w:rPr>
+          <w:rFonts w:asciiTheme="minorHAnsi" w:hAnsiTheme="minorHAnsi" w:cstheme="minorHAnsi"/>
+          <w:i/>
+          <w:sz w:val="48"/>
+          <w:szCs w:val="44"/>
+        </w:rPr>
+        <w:t xml:space="preserve"> </w:t>
+      </w:r>
+      <w:proofErr w:type="spellStart"/>
+      <w:r>
+        <w:rPr>
+          <w:rFonts w:asciiTheme="minorHAnsi" w:hAnsiTheme="minorHAnsi" w:cstheme="minorHAnsi"/>
+          <w:i/>
+          <w:sz w:val="48"/>
+          <w:szCs w:val="44"/>
+        </w:rPr>
+        <w:t>of</w:t>
+      </w:r>
+      <w:proofErr w:type="spellEnd"/>
+      <w:r>
+        <w:rPr>
+          <w:rFonts w:asciiTheme="minorHAnsi" w:hAnsiTheme="minorHAnsi" w:cstheme="minorHAnsi"/>
+          <w:i/>
+          <w:sz w:val="48"/>
+          <w:szCs w:val="44"/>
+        </w:rPr>
+        <w:t xml:space="preserve"> a Network</w:t>
+      </w:r>
+    </w:p>
+    <w:p>
+      <w:pPr>
+        <w:rPr>
+          <w:rFonts w:asciiTheme="minorHAnsi" w:hAnsiTheme="minorHAnsi" w:cstheme="minorHAnsi"/>
+          <w:i/>
+          <w:sz w:val="48"/>
+          <w:szCs w:val="44"/>
         </w:rPr>
       </w:pPr>
     </w:p>
@@ -5917,15 +5907,7 @@
           <w:sz w:val="32"/>
           <w:szCs w:val="32"/>
         </w:rPr>
-        <w:t>s quais foram ligados os tux1 e tux4, e tux</w:t>
-      </w:r>
-      <w:r>
-        <w:rPr>
-          <w:rFonts w:asciiTheme="minorHAnsi" w:hAnsiTheme="minorHAnsi" w:cstheme="minorHAnsi"/>
-          <w:sz w:val="32"/>
-          <w:szCs w:val="32"/>
-        </w:rPr>
-        <w:t xml:space="preserve">2, </w:t>
+        <w:t xml:space="preserve">s quais foram ligados os tux1 e tux4, e tux2, </w:t>
       </w:r>
       <w:r>
         <w:rPr>
@@ -8463,17 +8445,7 @@
           <w:szCs w:val="28"/>
           <w:lang w:val="en-US"/>
         </w:rPr>
-        <w:t xml:space="preserve"> 4 – Configure a Commercial</w:t>
-      </w:r>
-      <w:r>
-        <w:rPr>
-          <w:rFonts w:asciiTheme="minorHAnsi" w:hAnsiTheme="minorHAnsi" w:cstheme="minorHAnsi"/>
-          <w:b/>
-          <w:sz w:val="40"/>
-          <w:szCs w:val="28"/>
-          <w:lang w:val="en-US"/>
-        </w:rPr>
-        <w:t xml:space="preserve"> Router and Implement NAT</w:t>
+        <w:t xml:space="preserve"> 4 – Configure a Commercial Router and Implement NAT</w:t>
       </w:r>
     </w:p>
     <w:p>
@@ -9286,30 +9258,16 @@
           <w:rFonts w:asciiTheme="minorHAnsi" w:hAnsiTheme="minorHAnsi" w:cstheme="minorHAnsi"/>
           <w:sz w:val="28"/>
           <w:szCs w:val="28"/>
-          <w:lang w:val="en-US"/>
-        </w:rPr>
-      </w:pPr>
-      <w:proofErr w:type="spellStart"/>
+        </w:rPr>
+      </w:pPr>
       <w:r>
         <w:rPr>
           <w:rFonts w:asciiTheme="minorHAnsi" w:hAnsiTheme="minorHAnsi" w:cstheme="minorHAnsi"/>
           <w:b/>
           <w:sz w:val="40"/>
           <w:szCs w:val="28"/>
-          <w:lang w:val="en-US"/>
-        </w:rPr>
-        <w:t>Experiência</w:t>
-      </w:r>
-      <w:proofErr w:type="spellEnd"/>
-      <w:r>
-        <w:rPr>
-          <w:rFonts w:asciiTheme="minorHAnsi" w:hAnsiTheme="minorHAnsi" w:cstheme="minorHAnsi"/>
-          <w:b/>
-          <w:sz w:val="40"/>
-          <w:szCs w:val="28"/>
-          <w:lang w:val="en-US"/>
-        </w:rPr>
-        <w:t xml:space="preserve"> 5 – </w:t>
+        </w:rPr>
+        <w:t xml:space="preserve">Experiência 5 – </w:t>
       </w:r>
       <w:r>
         <w:rPr>
@@ -9318,7 +9276,6 @@
           <w:sz w:val="40"/>
           <w:szCs w:val="28"/>
           <w:u w:val="double"/>
-          <w:lang w:val="en-US"/>
         </w:rPr>
         <w:t>DNS</w:t>
       </w:r>
@@ -9330,7 +9287,6 @@
           <w:b/>
           <w:sz w:val="40"/>
           <w:u w:val="double"/>
-          <w:lang w:val="en-US"/>
         </w:rPr>
       </w:pPr>
     </w:p>
@@ -9352,7 +9308,6 @@
           <w:sz w:val="40"/>
           <w:szCs w:val="28"/>
           <w:u w:val="double"/>
-          <w:lang w:val="en-US"/>
         </w:rPr>
         <w:tab/>
       </w:r>
@@ -10037,10 +9992,8 @@
           <w:rFonts w:asciiTheme="minorHAnsi" w:hAnsiTheme="minorHAnsi" w:cstheme="minorHAnsi"/>
           <w:sz w:val="28"/>
           <w:szCs w:val="28"/>
-          <w:lang w:val="en-US"/>
-        </w:rPr>
-      </w:pPr>
-      <w:proofErr w:type="spellStart"/>
+        </w:rPr>
+      </w:pPr>
       <w:r>
         <w:rPr>
           <w:rFonts w:asciiTheme="minorHAnsi" w:hAnsiTheme="minorHAnsi" w:cstheme="minorHAnsi"/>
@@ -10048,11 +10001,10 @@
           <w:sz w:val="40"/>
           <w:szCs w:val="28"/>
           <w:u w:val="double"/>
-          <w:lang w:val="en-US"/>
-        </w:rPr>
-        <w:t>Experiência</w:t>
-      </w:r>
-      <w:proofErr w:type="spellEnd"/>
+        </w:rPr>
+        <w:t xml:space="preserve">Experiência 6 – TCP </w:t>
+      </w:r>
+      <w:proofErr w:type="spellStart"/>
       <w:r>
         <w:rPr>
           <w:rFonts w:asciiTheme="minorHAnsi" w:hAnsiTheme="minorHAnsi" w:cstheme="minorHAnsi"/>
@@ -10060,16 +10012,15 @@
           <w:sz w:val="40"/>
           <w:szCs w:val="28"/>
           <w:u w:val="double"/>
-          <w:lang w:val="en-US"/>
-        </w:rPr>
-        <w:t xml:space="preserve"> 6 – TCP connections</w:t>
-      </w:r>
-    </w:p>
-    <w:p>
-      <w:pPr>
-        <w:rPr>
-          <w:rFonts w:asciiTheme="minorHAnsi" w:hAnsiTheme="minorHAnsi" w:cstheme="minorHAnsi"/>
-          <w:lang w:val="en-US"/>
+        </w:rPr>
+        <w:t>connections</w:t>
+      </w:r>
+      <w:proofErr w:type="spellEnd"/>
+    </w:p>
+    <w:p>
+      <w:pPr>
+        <w:rPr>
+          <w:rFonts w:asciiTheme="minorHAnsi" w:hAnsiTheme="minorHAnsi" w:cstheme="minorHAnsi"/>
         </w:rPr>
       </w:pPr>
       <w:r>
@@ -10077,7 +10028,6 @@
           <w:rFonts w:asciiTheme="minorHAnsi" w:hAnsiTheme="minorHAnsi" w:cstheme="minorHAnsi"/>
           <w:sz w:val="28"/>
           <w:szCs w:val="28"/>
-          <w:lang w:val="en-US"/>
         </w:rPr>
         <w:tab/>
       </w:r>
@@ -10931,49 +10881,43 @@
           <w:i/>
           <w:sz w:val="48"/>
           <w:szCs w:val="44"/>
-          <w:lang w:val="en-US"/>
-        </w:rPr>
-      </w:pPr>
-      <w:proofErr w:type="spellStart"/>
+        </w:rPr>
+      </w:pPr>
       <w:r>
         <w:rPr>
           <w:rFonts w:asciiTheme="minorHAnsi" w:hAnsiTheme="minorHAnsi" w:cstheme="minorHAnsi"/>
           <w:i/>
           <w:sz w:val="48"/>
           <w:szCs w:val="44"/>
-          <w:lang w:val="en-US"/>
         </w:rPr>
         <w:lastRenderedPageBreak/>
         <w:t>Conclusões</w:t>
       </w:r>
-      <w:proofErr w:type="spellEnd"/>
-    </w:p>
-    <w:p>
-      <w:pPr>
-        <w:rPr>
-          <w:rFonts w:asciiTheme="minorHAnsi" w:hAnsiTheme="minorHAnsi" w:cstheme="minorHAnsi"/>
-          <w:b/>
-          <w:sz w:val="32"/>
-          <w:szCs w:val="32"/>
-          <w:lang w:val="en-US"/>
-        </w:rPr>
-      </w:pPr>
-    </w:p>
-    <w:p>
-      <w:pPr>
-        <w:rPr>
-          <w:rFonts w:asciiTheme="minorHAnsi" w:hAnsiTheme="minorHAnsi" w:cstheme="minorHAnsi"/>
-          <w:sz w:val="32"/>
-          <w:szCs w:val="32"/>
-        </w:rPr>
-      </w:pPr>
-      <w:r>
-        <w:rPr>
-          <w:rFonts w:asciiTheme="minorHAnsi" w:hAnsiTheme="minorHAnsi" w:cstheme="minorHAnsi"/>
-          <w:b/>
-          <w:sz w:val="32"/>
-          <w:szCs w:val="32"/>
-          <w:lang w:val="en-US"/>
+    </w:p>
+    <w:p>
+      <w:pPr>
+        <w:rPr>
+          <w:rFonts w:asciiTheme="minorHAnsi" w:hAnsiTheme="minorHAnsi" w:cstheme="minorHAnsi"/>
+          <w:b/>
+          <w:sz w:val="32"/>
+          <w:szCs w:val="32"/>
+        </w:rPr>
+      </w:pPr>
+    </w:p>
+    <w:p>
+      <w:pPr>
+        <w:rPr>
+          <w:rFonts w:asciiTheme="minorHAnsi" w:hAnsiTheme="minorHAnsi" w:cstheme="minorHAnsi"/>
+          <w:sz w:val="32"/>
+          <w:szCs w:val="32"/>
+        </w:rPr>
+      </w:pPr>
+      <w:r>
+        <w:rPr>
+          <w:rFonts w:asciiTheme="minorHAnsi" w:hAnsiTheme="minorHAnsi" w:cstheme="minorHAnsi"/>
+          <w:b/>
+          <w:sz w:val="32"/>
+          <w:szCs w:val="32"/>
         </w:rPr>
         <w:tab/>
       </w:r>
@@ -11244,8 +11188,6 @@
           <w:szCs w:val="32"/>
         </w:rPr>
       </w:pPr>
-      <w:bookmarkStart w:id="0" w:name="_GoBack"/>
-      <w:bookmarkEnd w:id="0"/>
     </w:p>
     <w:p>
       <w:pPr>
@@ -11272,22 +11214,18 @@
           <w:i/>
           <w:sz w:val="48"/>
           <w:szCs w:val="44"/>
-          <w:lang w:val="en-US"/>
-        </w:rPr>
-      </w:pPr>
-      <w:proofErr w:type="spellStart"/>
+        </w:rPr>
+      </w:pPr>
       <w:r>
         <w:rPr>
           <w:rFonts w:asciiTheme="minorHAnsi" w:hAnsiTheme="minorHAnsi" w:cstheme="minorHAnsi"/>
           <w:i/>
           <w:sz w:val="48"/>
           <w:szCs w:val="44"/>
-          <w:lang w:val="en-US"/>
         </w:rPr>
         <w:lastRenderedPageBreak/>
         <w:t>Anexos</w:t>
       </w:r>
-      <w:proofErr w:type="spellEnd"/>
     </w:p>
     <w:p>
       <w:pPr>
@@ -11711,16 +11649,7 @@
           <w:sz w:val="32"/>
           <w:szCs w:val="40"/>
         </w:rPr>
-        <w:t xml:space="preserve"> </w:t>
-      </w:r>
-      <w:r>
-        <w:rPr>
-          <w:rFonts w:asciiTheme="minorHAnsi" w:hAnsiTheme="minorHAnsi" w:cstheme="minorHAnsi"/>
-          <w:b/>
-          <w:sz w:val="32"/>
-          <w:szCs w:val="40"/>
-        </w:rPr>
-        <w:t>2</w:t>
+        <w:t xml:space="preserve"> 2</w:t>
       </w:r>
     </w:p>
     <w:p>
@@ -12030,16 +11959,7 @@
           <w:sz w:val="32"/>
           <w:szCs w:val="40"/>
         </w:rPr>
-        <w:t xml:space="preserve"> </w:t>
-      </w:r>
-      <w:r>
-        <w:rPr>
-          <w:rFonts w:asciiTheme="minorHAnsi" w:hAnsiTheme="minorHAnsi" w:cstheme="minorHAnsi"/>
-          <w:b/>
-          <w:sz w:val="32"/>
-          <w:szCs w:val="40"/>
-        </w:rPr>
-        <w:t>3</w:t>
+        <w:t xml:space="preserve"> 3</w:t>
       </w:r>
     </w:p>
     <w:p>
@@ -12232,16 +12152,7 @@
           <w:sz w:val="32"/>
           <w:szCs w:val="40"/>
         </w:rPr>
-        <w:t xml:space="preserve"> </w:t>
-      </w:r>
-      <w:r>
-        <w:rPr>
-          <w:rFonts w:asciiTheme="minorHAnsi" w:hAnsiTheme="minorHAnsi" w:cstheme="minorHAnsi"/>
-          <w:b/>
-          <w:sz w:val="32"/>
-          <w:szCs w:val="40"/>
-        </w:rPr>
-        <w:t>4</w:t>
+        <w:t xml:space="preserve"> 4</w:t>
       </w:r>
     </w:p>
     <w:p>
@@ -12431,16 +12342,7 @@
           <w:sz w:val="32"/>
           <w:szCs w:val="40"/>
         </w:rPr>
-        <w:t xml:space="preserve"> </w:t>
-      </w:r>
-      <w:r>
-        <w:rPr>
-          <w:rFonts w:asciiTheme="minorHAnsi" w:hAnsiTheme="minorHAnsi" w:cstheme="minorHAnsi"/>
-          <w:b/>
-          <w:sz w:val="32"/>
-          <w:szCs w:val="40"/>
-        </w:rPr>
-        <w:t>5</w:t>
+        <w:t xml:space="preserve"> 5</w:t>
       </w:r>
     </w:p>
     <w:p>
@@ -12741,16 +12643,7 @@
           <w:sz w:val="32"/>
           <w:szCs w:val="40"/>
         </w:rPr>
-        <w:t xml:space="preserve"> </w:t>
-      </w:r>
-      <w:r>
-        <w:rPr>
-          <w:rFonts w:asciiTheme="minorHAnsi" w:hAnsiTheme="minorHAnsi" w:cstheme="minorHAnsi"/>
-          <w:b/>
-          <w:sz w:val="32"/>
-          <w:szCs w:val="40"/>
-        </w:rPr>
-        <w:t>6</w:t>
+        <w:t xml:space="preserve"> 6</w:t>
       </w:r>
     </w:p>
     <w:p>
@@ -12909,16 +12802,7 @@
           <w:sz w:val="32"/>
           <w:szCs w:val="40"/>
         </w:rPr>
-        <w:t xml:space="preserve"> </w:t>
-      </w:r>
-      <w:r>
-        <w:rPr>
-          <w:rFonts w:asciiTheme="minorHAnsi" w:hAnsiTheme="minorHAnsi" w:cstheme="minorHAnsi"/>
-          <w:b/>
-          <w:sz w:val="32"/>
-          <w:szCs w:val="40"/>
-        </w:rPr>
-        <w:t>7</w:t>
+        <w:t xml:space="preserve"> 7</w:t>
       </w:r>
     </w:p>
     <w:p>
@@ -13122,16 +13006,7 @@
           <w:sz w:val="32"/>
           <w:szCs w:val="40"/>
         </w:rPr>
-        <w:t xml:space="preserve"> </w:t>
-      </w:r>
-      <w:r>
-        <w:rPr>
-          <w:rFonts w:asciiTheme="minorHAnsi" w:hAnsiTheme="minorHAnsi" w:cstheme="minorHAnsi"/>
-          <w:b/>
-          <w:sz w:val="32"/>
-          <w:szCs w:val="40"/>
-        </w:rPr>
-        <w:t>8</w:t>
+        <w:t xml:space="preserve"> 8</w:t>
       </w:r>
     </w:p>
     <w:p>
@@ -13300,16 +13175,7 @@
           <w:sz w:val="32"/>
           <w:szCs w:val="40"/>
         </w:rPr>
-        <w:t xml:space="preserve"> </w:t>
-      </w:r>
-      <w:r>
-        <w:rPr>
-          <w:rFonts w:asciiTheme="minorHAnsi" w:hAnsiTheme="minorHAnsi" w:cstheme="minorHAnsi"/>
-          <w:b/>
-          <w:sz w:val="32"/>
-          <w:szCs w:val="40"/>
-        </w:rPr>
-        <w:t>9</w:t>
+        <w:t xml:space="preserve"> 9</w:t>
       </w:r>
     </w:p>
     <w:p>
@@ -13629,16 +13495,7 @@
           <w:sz w:val="32"/>
           <w:szCs w:val="40"/>
         </w:rPr>
-        <w:t xml:space="preserve"> </w:t>
-      </w:r>
-      <w:r>
-        <w:rPr>
-          <w:rFonts w:asciiTheme="minorHAnsi" w:hAnsiTheme="minorHAnsi" w:cstheme="minorHAnsi"/>
-          <w:b/>
-          <w:sz w:val="32"/>
-          <w:szCs w:val="40"/>
-        </w:rPr>
-        <w:t>10</w:t>
+        <w:t xml:space="preserve"> 10</w:t>
       </w:r>
     </w:p>
     <w:p>
@@ -13787,16 +13644,7 @@
           <w:sz w:val="32"/>
           <w:szCs w:val="40"/>
         </w:rPr>
-        <w:t xml:space="preserve"> 1</w:t>
-      </w:r>
-      <w:r>
-        <w:rPr>
-          <w:rFonts w:asciiTheme="minorHAnsi" w:hAnsiTheme="minorHAnsi" w:cstheme="minorHAnsi"/>
-          <w:b/>
-          <w:sz w:val="32"/>
-          <w:szCs w:val="40"/>
-        </w:rPr>
-        <w:t>1</w:t>
+        <w:t xml:space="preserve"> 11</w:t>
       </w:r>
     </w:p>
     <w:p>
@@ -15668,27 +15516,9 @@
   </w:num>
   <w:num w:numId="5">
     <w:abstractNumId w:val="7"/>
-    <w:lvlOverride w:ilvl="0"/>
-    <w:lvlOverride w:ilvl="1"/>
-    <w:lvlOverride w:ilvl="2"/>
-    <w:lvlOverride w:ilvl="3"/>
-    <w:lvlOverride w:ilvl="4"/>
-    <w:lvlOverride w:ilvl="5"/>
-    <w:lvlOverride w:ilvl="6"/>
-    <w:lvlOverride w:ilvl="7"/>
-    <w:lvlOverride w:ilvl="8"/>
   </w:num>
   <w:num w:numId="6">
     <w:abstractNumId w:val="4"/>
-    <w:lvlOverride w:ilvl="0"/>
-    <w:lvlOverride w:ilvl="1"/>
-    <w:lvlOverride w:ilvl="2"/>
-    <w:lvlOverride w:ilvl="3"/>
-    <w:lvlOverride w:ilvl="4"/>
-    <w:lvlOverride w:ilvl="5"/>
-    <w:lvlOverride w:ilvl="6"/>
-    <w:lvlOverride w:ilvl="7"/>
-    <w:lvlOverride w:ilvl="8"/>
   </w:num>
   <w:num w:numId="7">
     <w:abstractNumId w:val="12"/>
@@ -15812,15 +15642,6 @@
   </w:num>
   <w:num w:numId="11">
     <w:abstractNumId w:val="9"/>
-    <w:lvlOverride w:ilvl="0"/>
-    <w:lvlOverride w:ilvl="1"/>
-    <w:lvlOverride w:ilvl="2"/>
-    <w:lvlOverride w:ilvl="3"/>
-    <w:lvlOverride w:ilvl="4"/>
-    <w:lvlOverride w:ilvl="5"/>
-    <w:lvlOverride w:ilvl="6"/>
-    <w:lvlOverride w:ilvl="7"/>
-    <w:lvlOverride w:ilvl="8"/>
   </w:num>
   <w:num w:numId="12">
     <w:abstractNumId w:val="6"/>
@@ -15854,15 +15675,6 @@
   </w:num>
   <w:num w:numId="13">
     <w:abstractNumId w:val="15"/>
-    <w:lvlOverride w:ilvl="0"/>
-    <w:lvlOverride w:ilvl="1"/>
-    <w:lvlOverride w:ilvl="2"/>
-    <w:lvlOverride w:ilvl="3"/>
-    <w:lvlOverride w:ilvl="4"/>
-    <w:lvlOverride w:ilvl="5"/>
-    <w:lvlOverride w:ilvl="6"/>
-    <w:lvlOverride w:ilvl="7"/>
-    <w:lvlOverride w:ilvl="8"/>
   </w:num>
   <w:num w:numId="14">
     <w:abstractNumId w:val="13"/>
@@ -17165,7 +16977,7 @@
 </file>
 
 <file path=customXml/itemProps1.xml><?xml version="1.0" encoding="utf-8"?>
-<ds:datastoreItem xmlns:ds="http://schemas.openxmlformats.org/officeDocument/2006/customXml" ds:itemID="{00A8DAAA-7C8C-4194-BCF0-E79AC6C50762}">
+<ds:datastoreItem xmlns:ds="http://schemas.openxmlformats.org/officeDocument/2006/customXml" ds:itemID="{265D6556-65BF-4133-88C6-784CE451FAB5}">
   <ds:schemaRefs>
     <ds:schemaRef ds:uri="http://schemas.openxmlformats.org/officeDocument/2006/bibliography"/>
   </ds:schemaRefs>

</xml_diff>